<commit_message>
US228 Tasks 250, 257 & 258: Create File to export Data and connect it to bar codes.  Format The PatientInfoCard to have been design for when it's populated with data.  Add/Change Actions and Reducers for Patient Data.
</commit_message>
<xml_diff>
--- a/research/PatientBarCodes.docx
+++ b/research/PatientBarCodes.docx
@@ -1174,16 +1174,18 @@
             <w:tcW w:w="3795" w:type="dxa"/>
           </w:tcPr>
           <w:p>
+            <w:bookmarkStart w:id="0" w:name="_GoBack"/>
+            <w:bookmarkEnd w:id="0"/>
             <w:r>
               <w:rPr>
                 <w:noProof/>
               </w:rPr>
               <w:lastRenderedPageBreak/>
               <w:drawing>
-                <wp:inline distT="0" distB="0" distL="0" distR="0" wp14:anchorId="73AC6196" wp14:editId="3728BEAA">
+                <wp:inline distT="0" distB="0" distL="0" distR="0" wp14:anchorId="2049F52D" wp14:editId="1D93C615">
                   <wp:extent cx="1950720" cy="1371600"/>
                   <wp:effectExtent l="0" t="0" r="0" b="0"/>
-                  <wp:docPr id="21" name="Picture 21" descr="http://online-barcode-generator.net/temp/code85ab8eb14f9fd3da6af6b2d1bfc368abpr.png"/>
+                  <wp:docPr id="24" name="Picture 24" descr="http://online-barcode-generator.net/temp/codeb2ef5ff2a12925a41d89167b3324b4c5pr.png"/>
                   <wp:cNvGraphicFramePr>
                     <a:graphicFrameLocks xmlns:a="http://schemas.openxmlformats.org/drawingml/2006/main" noChangeAspect="1"/>
                   </wp:cNvGraphicFramePr>
@@ -1191,7 +1193,7 @@
                     <a:graphicData uri="http://schemas.openxmlformats.org/drawingml/2006/picture">
                       <pic:pic xmlns:pic="http://schemas.openxmlformats.org/drawingml/2006/picture">
                         <pic:nvPicPr>
-                          <pic:cNvPr id="0" name="Picture 41" descr="http://online-barcode-generator.net/temp/code85ab8eb14f9fd3da6af6b2d1bfc368abpr.png"/>
+                          <pic:cNvPr id="0" name="Picture 7" descr="http://online-barcode-generator.net/temp/codeb2ef5ff2a12925a41d89167b3324b4c5pr.png"/>
                           <pic:cNvPicPr>
                             <a:picLocks noChangeAspect="1" noChangeArrowheads="1"/>
                           </pic:cNvPicPr>
@@ -1252,10 +1254,10 @@
                 <w:noProof/>
               </w:rPr>
               <w:drawing>
-                <wp:inline distT="0" distB="0" distL="0" distR="0" wp14:anchorId="31274D4F" wp14:editId="4BCDA977">
+                <wp:inline distT="0" distB="0" distL="0" distR="0" wp14:anchorId="40B702A7" wp14:editId="0F5731D1">
                   <wp:extent cx="1950720" cy="1371600"/>
                   <wp:effectExtent l="0" t="0" r="0" b="0"/>
-                  <wp:docPr id="20" name="Picture 20" descr="http://online-barcode-generator.net/temp/code4f8edc08c735a51e6e844340c46a1e6apr.png"/>
+                  <wp:docPr id="22" name="Picture 22" descr="http://online-barcode-generator.net/temp/code6b360ee37e9a662dead000a37c9dbd46pr.png"/>
                   <wp:cNvGraphicFramePr>
                     <a:graphicFrameLocks xmlns:a="http://schemas.openxmlformats.org/drawingml/2006/main" noChangeAspect="1"/>
                   </wp:cNvGraphicFramePr>
@@ -1263,7 +1265,7 @@
                     <a:graphicData uri="http://schemas.openxmlformats.org/drawingml/2006/picture">
                       <pic:pic xmlns:pic="http://schemas.openxmlformats.org/drawingml/2006/picture">
                         <pic:nvPicPr>
-                          <pic:cNvPr id="0" name="Picture 39" descr="http://online-barcode-generator.net/temp/code4f8edc08c735a51e6e844340c46a1e6apr.png"/>
+                          <pic:cNvPr id="0" name="Picture 3" descr="http://online-barcode-generator.net/temp/code6b360ee37e9a662dead000a37c9dbd46pr.png"/>
                           <pic:cNvPicPr>
                             <a:picLocks noChangeAspect="1" noChangeArrowheads="1"/>
                           </pic:cNvPicPr>
@@ -1391,8 +1393,6 @@
               <w:tab/>
               <w:t>7/3/1953</w:t>
             </w:r>
-            <w:bookmarkStart w:id="0" w:name="_GoBack"/>
-            <w:bookmarkEnd w:id="0"/>
           </w:p>
         </w:tc>
         <w:tc>
@@ -1452,6 +1452,18 @@
                   </a:graphic>
                 </wp:inline>
               </w:drawing>
+            </w:r>
+          </w:p>
+          <w:p>
+            <w:r>
+              <w:t>Hendrix Dunn</w:t>
+            </w:r>
+            <w:r>
+              <w:tab/>
+            </w:r>
+            <w:r>
+              <w:tab/>
+              <w:t>7/15/1963</w:t>
             </w:r>
           </w:p>
         </w:tc>

</xml_diff>